<commit_message>
[fix] variabel rekan kerja
</commit_message>
<xml_diff>
--- a/storage/app/template/template_2.docx
+++ b/storage/app/template/template_2.docx
@@ -4889,25 +4889,9 @@
             <w:r>
               <w:rPr>
                 <w:b/>
-                <w:color w:val="434343"/>
-              </w:rPr>
-              <w:t>Rekan Kerja ${</w:t>
-            </w:r>
-            <w:proofErr w:type="spellStart"/>
-            <w:r>
-              <w:rPr>
-                <w:b/>
-                <w:color w:val="434343"/>
-              </w:rPr>
-              <w:t>rekan_kerja_weight</w:t>
-            </w:r>
-            <w:proofErr w:type="spellEnd"/>
-            <w:r>
-              <w:rPr>
-                <w:b/>
-                <w:color w:val="434343"/>
-              </w:rPr>
-              <w:t>}%</w:t>
+                <w:color w:val="073763"/>
+              </w:rPr>
+              <w:t>${risk_management_rekan_kerja}</w:t>
             </w:r>
           </w:p>
         </w:tc>

</xml_diff>

<commit_message>
[fix] new variabel area pengembangan
</commit_message>
<xml_diff>
--- a/storage/app/template/template_2.docx
+++ b/storage/app/template/template_2.docx
@@ -109,8 +109,18 @@
           <w:sz w:val="32"/>
           <w:szCs w:val="32"/>
         </w:rPr>
-        <w:t xml:space="preserve"> Security</w:t>
+        <w:t xml:space="preserve"> </w:t>
       </w:r>
+      <w:proofErr w:type="spellStart"/>
+      <w:r>
+        <w:rPr>
+          <w:color w:val="073763"/>
+          <w:sz w:val="32"/>
+          <w:szCs w:val="32"/>
+        </w:rPr>
+        <w:t>Security</w:t>
+      </w:r>
+      <w:proofErr w:type="spellEnd"/>
     </w:p>
     <w:p>
       <w:pPr>
@@ -4891,7 +4901,23 @@
                 <w:b/>
                 <w:color w:val="073763"/>
               </w:rPr>
-              <w:t>${risk_management_rekan_kerja}</w:t>
+              <w:t>${</w:t>
+            </w:r>
+            <w:proofErr w:type="spellStart"/>
+            <w:r>
+              <w:rPr>
+                <w:b/>
+                <w:color w:val="073763"/>
+              </w:rPr>
+              <w:t>risk_management_rekan_kerja</w:t>
+            </w:r>
+            <w:proofErr w:type="spellEnd"/>
+            <w:r>
+              <w:rPr>
+                <w:b/>
+                <w:color w:val="073763"/>
+              </w:rPr>
+              <w:t>}</w:t>
             </w:r>
           </w:p>
         </w:tc>
@@ -12742,7 +12768,36 @@
               </w:rPr>
               <w:t xml:space="preserve"> kompetensi </w:t>
             </w:r>
-            <w:proofErr w:type="spellStart"/>
+            <w:r>
+              <w:rPr>
+                <w:b/>
+                <w:bCs/>
+              </w:rPr>
+              <w:t>${</w:t>
+            </w:r>
+            <w:proofErr w:type="spellStart"/>
+            <w:r>
+              <w:rPr>
+                <w:b/>
+                <w:bCs/>
+              </w:rPr>
+              <w:t>nama_karyawan</w:t>
+            </w:r>
+            <w:proofErr w:type="spellEnd"/>
+            <w:r>
+              <w:rPr>
+                <w:b/>
+                <w:bCs/>
+              </w:rPr>
+              <w:t>}</w:t>
+            </w:r>
+            <w:r>
+              <w:rPr>
+                <w:sz w:val="24"/>
+                <w:szCs w:val="24"/>
+              </w:rPr>
+              <w:t xml:space="preserve"> dilakukan menggunakan metode </w:t>
+            </w:r>
             <w:r>
               <w:rPr>
                 <w:b/>
@@ -12750,16 +12805,16 @@
                 <w:sz w:val="24"/>
                 <w:szCs w:val="24"/>
               </w:rPr>
-              <w:t>Yupono</w:t>
-            </w:r>
-            <w:proofErr w:type="spellEnd"/>
+              <w:t>360°</w:t>
+            </w:r>
             <w:r>
               <w:rPr>
                 <w:sz w:val="24"/>
                 <w:szCs w:val="24"/>
               </w:rPr>
-              <w:t xml:space="preserve"> dilakukan menggunakan metode </w:t>
-            </w:r>
+              <w:t xml:space="preserve">, dengan sumber penilaian dari </w:t>
+            </w:r>
+            <w:proofErr w:type="spellStart"/>
             <w:r>
               <w:rPr>
                 <w:b/>
@@ -12767,16 +12822,9 @@
                 <w:sz w:val="24"/>
                 <w:szCs w:val="24"/>
               </w:rPr>
-              <w:t>360°</w:t>
-            </w:r>
-            <w:r>
-              <w:rPr>
-                <w:sz w:val="24"/>
-                <w:szCs w:val="24"/>
-              </w:rPr>
-              <w:t xml:space="preserve">, dengan sumber penilaian dari </w:t>
-            </w:r>
-            <w:proofErr w:type="spellStart"/>
+              <w:t>self</w:t>
+            </w:r>
+            <w:proofErr w:type="spellEnd"/>
             <w:r>
               <w:rPr>
                 <w:b/>
@@ -12784,9 +12832,9 @@
                 <w:sz w:val="24"/>
                 <w:szCs w:val="24"/>
               </w:rPr>
-              <w:t>self</w:t>
-            </w:r>
-            <w:proofErr w:type="spellEnd"/>
+              <w:t xml:space="preserve"> (</w:t>
+            </w:r>
+            <w:proofErr w:type="spellStart"/>
             <w:r>
               <w:rPr>
                 <w:b/>
@@ -12794,9 +12842,9 @@
                 <w:sz w:val="24"/>
                 <w:szCs w:val="24"/>
               </w:rPr>
-              <w:t xml:space="preserve"> (</w:t>
-            </w:r>
-            <w:proofErr w:type="spellStart"/>
+              <w:t>written</w:t>
+            </w:r>
+            <w:proofErr w:type="spellEnd"/>
             <w:r>
               <w:rPr>
                 <w:b/>
@@ -12804,9 +12852,9 @@
                 <w:sz w:val="24"/>
                 <w:szCs w:val="24"/>
               </w:rPr>
-              <w:t>written</w:t>
-            </w:r>
-            <w:proofErr w:type="spellEnd"/>
+              <w:t xml:space="preserve"> </w:t>
+            </w:r>
+            <w:proofErr w:type="spellStart"/>
             <w:r>
               <w:rPr>
                 <w:b/>
@@ -12814,9 +12862,9 @@
                 <w:sz w:val="24"/>
                 <w:szCs w:val="24"/>
               </w:rPr>
-              <w:t xml:space="preserve"> </w:t>
-            </w:r>
-            <w:proofErr w:type="spellStart"/>
+              <w:t>test</w:t>
+            </w:r>
+            <w:proofErr w:type="spellEnd"/>
             <w:r>
               <w:rPr>
                 <w:b/>
@@ -12824,9 +12872,9 @@
                 <w:sz w:val="24"/>
                 <w:szCs w:val="24"/>
               </w:rPr>
-              <w:t>test</w:t>
-            </w:r>
-            <w:proofErr w:type="spellEnd"/>
+              <w:t>/</w:t>
+            </w:r>
+            <w:proofErr w:type="spellStart"/>
             <w:r>
               <w:rPr>
                 <w:b/>
@@ -12834,9 +12882,9 @@
                 <w:sz w:val="24"/>
                 <w:szCs w:val="24"/>
               </w:rPr>
-              <w:t>/</w:t>
-            </w:r>
-            <w:proofErr w:type="spellStart"/>
+              <w:t>knowing</w:t>
+            </w:r>
+            <w:proofErr w:type="spellEnd"/>
             <w:r>
               <w:rPr>
                 <w:b/>
@@ -12844,9 +12892,16 @@
                 <w:sz w:val="24"/>
                 <w:szCs w:val="24"/>
               </w:rPr>
-              <w:t>knowing</w:t>
-            </w:r>
-            <w:proofErr w:type="spellEnd"/>
+              <w:t>)</w:t>
+            </w:r>
+            <w:r>
+              <w:rPr>
+                <w:sz w:val="24"/>
+                <w:szCs w:val="24"/>
+              </w:rPr>
+              <w:t xml:space="preserve"> serta </w:t>
+            </w:r>
+            <w:proofErr w:type="spellStart"/>
             <w:r>
               <w:rPr>
                 <w:b/>
@@ -12854,16 +12909,9 @@
                 <w:sz w:val="24"/>
                 <w:szCs w:val="24"/>
               </w:rPr>
-              <w:t>)</w:t>
-            </w:r>
-            <w:r>
-              <w:rPr>
-                <w:sz w:val="24"/>
-                <w:szCs w:val="24"/>
-              </w:rPr>
-              <w:t xml:space="preserve"> serta </w:t>
-            </w:r>
-            <w:proofErr w:type="spellStart"/>
+              <w:t>peer</w:t>
+            </w:r>
+            <w:proofErr w:type="spellEnd"/>
             <w:r>
               <w:rPr>
                 <w:b/>
@@ -12871,9 +12919,9 @@
                 <w:sz w:val="24"/>
                 <w:szCs w:val="24"/>
               </w:rPr>
-              <w:t>peer</w:t>
-            </w:r>
-            <w:proofErr w:type="spellEnd"/>
+              <w:t xml:space="preserve"> dan bawahan (</w:t>
+            </w:r>
+            <w:proofErr w:type="spellStart"/>
             <w:r>
               <w:rPr>
                 <w:b/>
@@ -12881,9 +12929,9 @@
                 <w:sz w:val="24"/>
                 <w:szCs w:val="24"/>
               </w:rPr>
-              <w:t xml:space="preserve"> dan bawahan (</w:t>
-            </w:r>
-            <w:proofErr w:type="spellStart"/>
+              <w:t>doing</w:t>
+            </w:r>
+            <w:proofErr w:type="spellEnd"/>
             <w:r>
               <w:rPr>
                 <w:b/>
@@ -12891,136 +12939,108 @@
                 <w:sz w:val="24"/>
                 <w:szCs w:val="24"/>
               </w:rPr>
-              <w:t>doing</w:t>
-            </w:r>
-            <w:proofErr w:type="spellEnd"/>
-            <w:r>
-              <w:rPr>
-                <w:b/>
-                <w:bCs/>
+              <w:t>)</w:t>
+            </w:r>
+            <w:r>
+              <w:rPr>
                 <w:sz w:val="24"/>
                 <w:szCs w:val="24"/>
               </w:rPr>
-              <w:t>)</w:t>
-            </w:r>
+              <w:t xml:space="preserve">, tanpa masukan dari atasan. </w:t>
+            </w:r>
+            <w:proofErr w:type="spellStart"/>
             <w:r>
               <w:rPr>
                 <w:sz w:val="24"/>
                 <w:szCs w:val="24"/>
               </w:rPr>
-              <w:t xml:space="preserve">, tanpa masukan dari atasan. </w:t>
-            </w:r>
-            <w:proofErr w:type="spellStart"/>
+              <w:t>Self</w:t>
+            </w:r>
+            <w:proofErr w:type="spellEnd"/>
             <w:r>
               <w:rPr>
                 <w:sz w:val="24"/>
                 <w:szCs w:val="24"/>
               </w:rPr>
-              <w:t>Self</w:t>
-            </w:r>
-            <w:proofErr w:type="spellEnd"/>
+              <w:t xml:space="preserve"> menunjukkan tingkat pemahaman konseptual, sementara </w:t>
+            </w:r>
+            <w:proofErr w:type="spellStart"/>
             <w:r>
               <w:rPr>
                 <w:sz w:val="24"/>
                 <w:szCs w:val="24"/>
               </w:rPr>
-              <w:t xml:space="preserve"> menunjukkan tingkat pemahaman konseptual, sementara </w:t>
-            </w:r>
-            <w:proofErr w:type="spellStart"/>
+              <w:t>peers</w:t>
+            </w:r>
+            <w:proofErr w:type="spellEnd"/>
             <w:r>
               <w:rPr>
                 <w:sz w:val="24"/>
                 <w:szCs w:val="24"/>
               </w:rPr>
-              <w:t>peers</w:t>
-            </w:r>
-            <w:proofErr w:type="spellEnd"/>
+              <w:t xml:space="preserve"> dan bawahan menggambarkan konsistensi penerapan perilaku sehari-hari. </w:t>
+            </w:r>
+            <w:proofErr w:type="spellStart"/>
             <w:r>
               <w:rPr>
                 <w:sz w:val="24"/>
                 <w:szCs w:val="24"/>
               </w:rPr>
-              <w:t xml:space="preserve"> dan bawahan menggambarkan konsistensi penerapan perilaku sehari-hari. </w:t>
-            </w:r>
-            <w:proofErr w:type="spellStart"/>
+              <w:t>Actual</w:t>
+            </w:r>
+            <w:proofErr w:type="spellEnd"/>
             <w:r>
               <w:rPr>
                 <w:sz w:val="24"/>
                 <w:szCs w:val="24"/>
               </w:rPr>
-              <w:t>Actual</w:t>
-            </w:r>
-            <w:proofErr w:type="spellEnd"/>
+              <w:t xml:space="preserve"> level merupakan gabungan skor tersebut, lalu dibandingkan dengan </w:t>
+            </w:r>
+            <w:proofErr w:type="spellStart"/>
             <w:r>
               <w:rPr>
                 <w:sz w:val="24"/>
                 <w:szCs w:val="24"/>
               </w:rPr>
-              <w:t xml:space="preserve"> level merupakan gabungan skor tersebut, lalu dibandingkan dengan </w:t>
-            </w:r>
-            <w:proofErr w:type="spellStart"/>
+              <w:t>required</w:t>
+            </w:r>
+            <w:proofErr w:type="spellEnd"/>
             <w:r>
               <w:rPr>
                 <w:sz w:val="24"/>
                 <w:szCs w:val="24"/>
               </w:rPr>
-              <w:t>required</w:t>
-            </w:r>
-            <w:proofErr w:type="spellEnd"/>
+              <w:t xml:space="preserve"> level untuk jabatan </w:t>
+            </w:r>
+            <w:r>
+              <w:t>${</w:t>
+            </w:r>
+            <w:proofErr w:type="spellStart"/>
+            <w:r>
+              <w:rPr>
+                <w:lang w:val="en-US"/>
+              </w:rPr>
+              <w:t>fungsi</w:t>
+            </w:r>
+            <w:proofErr w:type="spellEnd"/>
+            <w:r>
+              <w:t>}</w:t>
+            </w:r>
+            <w:r>
+              <w:rPr>
+                <w:lang w:val="en-US"/>
+              </w:rPr>
+              <w:t xml:space="preserve"> </w:t>
+            </w:r>
             <w:r>
               <w:rPr>
                 <w:sz w:val="24"/>
                 <w:szCs w:val="24"/>
               </w:rPr>
-              <w:t xml:space="preserve"> level untuk jabatan </w:t>
-            </w:r>
-            <w:proofErr w:type="spellStart"/>
-            <w:r>
-              <w:rPr>
-                <w:sz w:val="24"/>
-                <w:szCs w:val="24"/>
-              </w:rPr>
-              <w:t>Officer</w:t>
-            </w:r>
-            <w:proofErr w:type="spellEnd"/>
-            <w:r>
-              <w:rPr>
-                <w:sz w:val="24"/>
-                <w:szCs w:val="24"/>
-              </w:rPr>
-              <w:t xml:space="preserve"> di Departemen </w:t>
-            </w:r>
-            <w:proofErr w:type="spellStart"/>
-            <w:r>
-              <w:rPr>
-                <w:sz w:val="24"/>
-                <w:szCs w:val="24"/>
-              </w:rPr>
-              <w:t>Strategic</w:t>
-            </w:r>
-            <w:proofErr w:type="spellEnd"/>
-            <w:r>
-              <w:rPr>
-                <w:sz w:val="24"/>
-                <w:szCs w:val="24"/>
-              </w:rPr>
-              <w:t xml:space="preserve"> </w:t>
-            </w:r>
-            <w:proofErr w:type="spellStart"/>
-            <w:r>
-              <w:rPr>
-                <w:sz w:val="24"/>
-                <w:szCs w:val="24"/>
-              </w:rPr>
-              <w:t>Operations</w:t>
-            </w:r>
-            <w:proofErr w:type="spellEnd"/>
-            <w:r>
-              <w:rPr>
-                <w:sz w:val="24"/>
-                <w:szCs w:val="24"/>
-              </w:rPr>
-              <w:t>.</w:t>
+              <w:t xml:space="preserve">di Departemen </w:t>
+            </w:r>
+            <w:r>
+              <w:t>${departemen}</w:t>
             </w:r>
           </w:p>
         </w:tc>
@@ -13764,16 +13784,29 @@
               </w:rPr>
               <w:t xml:space="preserve">Untuk mendukung pengembangan kompetensi </w:t>
             </w:r>
-            <w:proofErr w:type="spellStart"/>
             <w:r>
               <w:rPr>
                 <w:b/>
                 <w:bCs/>
-                <w:color w:val="000000"/>
-              </w:rPr>
-              <w:t>Yupono</w:t>
-            </w:r>
-            <w:proofErr w:type="spellEnd"/>
+              </w:rPr>
+              <w:t>${</w:t>
+            </w:r>
+            <w:proofErr w:type="spellStart"/>
+            <w:r>
+              <w:rPr>
+                <w:b/>
+                <w:bCs/>
+              </w:rPr>
+              <w:t>nama_karyawan</w:t>
+            </w:r>
+            <w:proofErr w:type="spellEnd"/>
+            <w:r>
+              <w:rPr>
+                <w:b/>
+                <w:bCs/>
+              </w:rPr>
+              <w:t>}</w:t>
+            </w:r>
             <w:r>
               <w:rPr>
                 <w:color w:val="000000"/>
@@ -13850,31 +13883,12 @@
               </w:rPr>
             </w:pPr>
             <w:r>
-              <w:t xml:space="preserve">Pelatihan </w:t>
-            </w:r>
-            <w:proofErr w:type="spellStart"/>
-            <w:r>
-              <w:t>Certified</w:t>
-            </w:r>
-            <w:proofErr w:type="spellEnd"/>
-            <w:r>
-              <w:t xml:space="preserve"> </w:t>
-            </w:r>
-            <w:proofErr w:type="spellStart"/>
-            <w:r>
-              <w:t>Risk</w:t>
-            </w:r>
-            <w:proofErr w:type="spellEnd"/>
-            <w:r>
-              <w:t xml:space="preserve"> </w:t>
-            </w:r>
-            <w:proofErr w:type="spellStart"/>
-            <w:r>
-              <w:t>Management</w:t>
-            </w:r>
-            <w:proofErr w:type="spellEnd"/>
-            <w:r>
-              <w:t xml:space="preserve"> Professional (CRMP).</w:t>
+              <w:rPr>
+                <w:color w:val="000000"/>
+                <w:sz w:val="24"/>
+                <w:szCs w:val="24"/>
+              </w:rPr>
+              <w:t>${bottom1_training}.</w:t>
             </w:r>
           </w:p>
           <w:p>
@@ -13899,8 +13913,47 @@
             <w:r>
               <w:rPr>
                 <w:color w:val="000000"/>
-              </w:rPr>
-              <w:t>Pelatihan Dasar Desain dan Implementasi Keamanan Fisik.</w:t>
+                <w:sz w:val="24"/>
+                <w:szCs w:val="24"/>
+              </w:rPr>
+              <w:t>${bottom2_training}.</w:t>
+            </w:r>
+          </w:p>
+          <w:p>
+            <w:pPr>
+              <w:numPr>
+                <w:ilvl w:val="1"/>
+                <w:numId w:val="13"/>
+              </w:numPr>
+              <w:pBdr>
+                <w:top w:val="nil"/>
+                <w:left w:val="nil"/>
+                <w:bottom w:val="nil"/>
+                <w:right w:val="nil"/>
+                <w:between w:val="nil"/>
+              </w:pBdr>
+              <w:spacing w:line="240" w:lineRule="auto"/>
+              <w:jc w:val="both"/>
+              <w:rPr>
+                <w:color w:val="000000"/>
+              </w:rPr>
+            </w:pPr>
+            <w:r>
+              <w:rPr>
+                <w:color w:val="000000"/>
+                <w:sz w:val="24"/>
+                <w:szCs w:val="24"/>
+              </w:rPr>
+              <w:t>${bottom3_training}</w:t>
+            </w:r>
+            <w:r>
+              <w:rPr>
+                <w:color w:val="000000"/>
+                <w:sz w:val="24"/>
+                <w:szCs w:val="24"/>
+                <w:lang w:val="en-US"/>
+              </w:rPr>
+              <w:t>.</w:t>
             </w:r>
             <w:r>
               <w:rPr>
@@ -14004,37 +14057,13 @@
                 <w:color w:val="000000"/>
               </w:rPr>
             </w:pPr>
-            <w:proofErr w:type="spellStart"/>
-            <w:r>
-              <w:t>Mentoring</w:t>
-            </w:r>
-            <w:proofErr w:type="spellEnd"/>
-            <w:r>
-              <w:t xml:space="preserve"> dengan Senior </w:t>
-            </w:r>
-            <w:proofErr w:type="spellStart"/>
-            <w:r>
-              <w:t>Risk</w:t>
-            </w:r>
-            <w:proofErr w:type="spellEnd"/>
-            <w:r>
-              <w:t xml:space="preserve"> </w:t>
-            </w:r>
-            <w:proofErr w:type="spellStart"/>
-            <w:r>
-              <w:t>Analyst</w:t>
-            </w:r>
-            <w:proofErr w:type="spellEnd"/>
-            <w:r>
-              <w:t xml:space="preserve"> untuk membahas kasus risiko nyata dan penyusunan </w:t>
-            </w:r>
-            <w:proofErr w:type="spellStart"/>
-            <w:r>
-              <w:t>risk</w:t>
-            </w:r>
-            <w:proofErr w:type="spellEnd"/>
-            <w:r>
-              <w:t xml:space="preserve"> register.</w:t>
+            <w:r>
+              <w:rPr>
+                <w:color w:val="000000"/>
+                <w:sz w:val="24"/>
+                <w:szCs w:val="24"/>
+              </w:rPr>
+              <w:t>${bottom1_coaching}.</w:t>
             </w:r>
           </w:p>
           <w:p>
@@ -14056,17 +14085,66 @@
                 <w:color w:val="000000"/>
               </w:rPr>
             </w:pPr>
-            <w:proofErr w:type="spellStart"/>
-            <w:r>
-              <w:t>Mentoring</w:t>
-            </w:r>
-            <w:proofErr w:type="spellEnd"/>
-            <w:r>
-              <w:t xml:space="preserve"> dengan ahli keamanan fisik untuk mendalami desain sistem dan evaluasi efektivitas pengamanan.</w:t>
-            </w:r>
-          </w:p>
-          <w:p>
-            <w:pPr>
+            <w:r>
+              <w:rPr>
+                <w:color w:val="000000"/>
+                <w:sz w:val="24"/>
+                <w:szCs w:val="24"/>
+              </w:rPr>
+              <w:t>${</w:t>
+            </w:r>
+            <w:proofErr w:type="spellStart"/>
+            <w:r>
+              <w:rPr>
+                <w:color w:val="000000"/>
+                <w:sz w:val="24"/>
+                <w:szCs w:val="24"/>
+              </w:rPr>
+              <w:t>bottom</w:t>
+            </w:r>
+            <w:proofErr w:type="spellEnd"/>
+            <w:r>
+              <w:rPr>
+                <w:color w:val="000000"/>
+                <w:sz w:val="24"/>
+                <w:szCs w:val="24"/>
+                <w:lang w:val="en-US"/>
+              </w:rPr>
+              <w:t>2</w:t>
+            </w:r>
+            <w:r>
+              <w:rPr>
+                <w:color w:val="000000"/>
+                <w:sz w:val="24"/>
+                <w:szCs w:val="24"/>
+              </w:rPr>
+              <w:t>_</w:t>
+            </w:r>
+            <w:proofErr w:type="spellStart"/>
+            <w:r>
+              <w:rPr>
+                <w:color w:val="000000"/>
+                <w:sz w:val="24"/>
+                <w:szCs w:val="24"/>
+              </w:rPr>
+              <w:t>coaching</w:t>
+            </w:r>
+            <w:proofErr w:type="spellEnd"/>
+            <w:r>
+              <w:rPr>
+                <w:color w:val="000000"/>
+                <w:sz w:val="24"/>
+                <w:szCs w:val="24"/>
+              </w:rPr>
+              <w:t>}.</w:t>
+            </w:r>
+          </w:p>
+          <w:p>
+            <w:pPr>
+              <w:numPr>
+                <w:ilvl w:val="1"/>
+                <w:numId w:val="14"/>
+              </w:numPr>
               <w:pBdr>
                 <w:top w:val="nil"/>
                 <w:left w:val="nil"/>
@@ -14075,6 +14153,76 @@
                 <w:between w:val="nil"/>
               </w:pBdr>
               <w:spacing w:line="240" w:lineRule="auto"/>
+              <w:jc w:val="both"/>
+              <w:rPr>
+                <w:color w:val="000000"/>
+              </w:rPr>
+            </w:pPr>
+            <w:r>
+              <w:rPr>
+                <w:color w:val="000000"/>
+                <w:sz w:val="24"/>
+                <w:szCs w:val="24"/>
+              </w:rPr>
+              <w:t>${</w:t>
+            </w:r>
+            <w:proofErr w:type="spellStart"/>
+            <w:r>
+              <w:rPr>
+                <w:color w:val="000000"/>
+                <w:sz w:val="24"/>
+                <w:szCs w:val="24"/>
+              </w:rPr>
+              <w:t>bottom</w:t>
+            </w:r>
+            <w:proofErr w:type="spellEnd"/>
+            <w:r>
+              <w:rPr>
+                <w:color w:val="000000"/>
+                <w:sz w:val="24"/>
+                <w:szCs w:val="24"/>
+                <w:lang w:val="en-US"/>
+              </w:rPr>
+              <w:t>3</w:t>
+            </w:r>
+            <w:r>
+              <w:rPr>
+                <w:color w:val="000000"/>
+                <w:sz w:val="24"/>
+                <w:szCs w:val="24"/>
+              </w:rPr>
+              <w:t>_</w:t>
+            </w:r>
+            <w:proofErr w:type="spellStart"/>
+            <w:r>
+              <w:rPr>
+                <w:color w:val="000000"/>
+                <w:sz w:val="24"/>
+                <w:szCs w:val="24"/>
+              </w:rPr>
+              <w:t>coaching</w:t>
+            </w:r>
+            <w:proofErr w:type="spellEnd"/>
+            <w:r>
+              <w:rPr>
+                <w:color w:val="000000"/>
+                <w:sz w:val="24"/>
+                <w:szCs w:val="24"/>
+              </w:rPr>
+              <w:t>}.</w:t>
+            </w:r>
+          </w:p>
+          <w:p>
+            <w:pPr>
+              <w:pBdr>
+                <w:top w:val="nil"/>
+                <w:left w:val="nil"/>
+                <w:bottom w:val="nil"/>
+                <w:right w:val="nil"/>
+                <w:between w:val="nil"/>
+              </w:pBdr>
+              <w:spacing w:line="240" w:lineRule="auto"/>
+              <w:ind w:left="1440"/>
               <w:jc w:val="both"/>
               <w:rPr>
                 <w:color w:val="000000"/>
@@ -14114,21 +14262,42 @@
               </w:rPr>
               <w:t xml:space="preserve"> Diberikan penugasan khusus yang menantang dan memungkinkan </w:t>
             </w:r>
-            <w:proofErr w:type="spellStart"/>
             <w:r>
               <w:rPr>
                 <w:b/>
                 <w:bCs/>
+              </w:rPr>
+              <w:t>${</w:t>
+            </w:r>
+            <w:proofErr w:type="spellStart"/>
+            <w:r>
+              <w:rPr>
+                <w:b/>
+                <w:bCs/>
+              </w:rPr>
+              <w:t>nama_karyawan</w:t>
+            </w:r>
+            <w:proofErr w:type="spellEnd"/>
+            <w:r>
+              <w:rPr>
+                <w:b/>
+                <w:bCs/>
+              </w:rPr>
+              <w:t>}</w:t>
+            </w:r>
+            <w:r>
+              <w:rPr>
+                <w:b/>
+                <w:bCs/>
+                <w:lang w:val="en-US"/>
+              </w:rPr>
+              <w:t xml:space="preserve"> </w:t>
+            </w:r>
+            <w:r>
+              <w:rPr>
                 <w:color w:val="000000"/>
               </w:rPr>
-              <w:t>Yupono</w:t>
-            </w:r>
-            <w:proofErr w:type="spellEnd"/>
-            <w:r>
-              <w:rPr>
-                <w:color w:val="000000"/>
-              </w:rPr>
-              <w:t xml:space="preserve"> untuk menerapkan dan mengembangkan kompetensi yang diperlukan, seperti:</w:t>
+              <w:t>untuk menerapkan dan mengembangkan kompetensi yang diperlukan, seperti:</w:t>
             </w:r>
           </w:p>
           <w:p>
@@ -14146,20 +14315,14 @@
               </w:pBdr>
               <w:spacing w:line="240" w:lineRule="auto"/>
               <w:jc w:val="both"/>
+            </w:pPr>
+            <w:r>
               <w:rPr>
                 <w:color w:val="000000"/>
-              </w:rPr>
-            </w:pPr>
-            <w:r>
-              <w:t xml:space="preserve">Menjadi koordinator kecil dalam proyek </w:t>
-            </w:r>
-            <w:proofErr w:type="spellStart"/>
-            <w:r>
-              <w:t>mitigasi</w:t>
-            </w:r>
-            <w:proofErr w:type="spellEnd"/>
-            <w:r>
-              <w:t xml:space="preserve"> risiko logistik atau aset, untuk mengasah keterampilan manajemen risiko.</w:t>
+                <w:sz w:val="24"/>
+                <w:szCs w:val="24"/>
+              </w:rPr>
+              <w:t>${bottom1_assignment}.</w:t>
             </w:r>
           </w:p>
           <w:p>
@@ -14177,28 +14340,129 @@
               </w:pBdr>
               <w:spacing w:line="240" w:lineRule="auto"/>
               <w:jc w:val="both"/>
+            </w:pPr>
+            <w:r>
               <w:rPr>
                 <w:color w:val="000000"/>
-              </w:rPr>
-            </w:pPr>
-            <w:r>
-              <w:t xml:space="preserve">Memimpin evaluasi keamanan fisik di satu </w:t>
-            </w:r>
-            <w:proofErr w:type="spellStart"/>
-            <w:r>
-              <w:t>premises</w:t>
-            </w:r>
-            <w:proofErr w:type="spellEnd"/>
-            <w:r>
-              <w:t xml:space="preserve"> sebagai pilot </w:t>
-            </w:r>
-            <w:proofErr w:type="spellStart"/>
-            <w:r>
-              <w:t>project</w:t>
-            </w:r>
-            <w:proofErr w:type="spellEnd"/>
-            <w:r>
-              <w:t>.</w:t>
+                <w:sz w:val="24"/>
+                <w:szCs w:val="24"/>
+              </w:rPr>
+              <w:t>${</w:t>
+            </w:r>
+            <w:proofErr w:type="spellStart"/>
+            <w:r>
+              <w:rPr>
+                <w:color w:val="000000"/>
+                <w:sz w:val="24"/>
+                <w:szCs w:val="24"/>
+              </w:rPr>
+              <w:t>bottom</w:t>
+            </w:r>
+            <w:proofErr w:type="spellEnd"/>
+            <w:r>
+              <w:rPr>
+                <w:color w:val="000000"/>
+                <w:sz w:val="24"/>
+                <w:szCs w:val="24"/>
+                <w:lang w:val="en-US"/>
+              </w:rPr>
+              <w:t>2</w:t>
+            </w:r>
+            <w:r>
+              <w:rPr>
+                <w:color w:val="000000"/>
+                <w:sz w:val="24"/>
+                <w:szCs w:val="24"/>
+              </w:rPr>
+              <w:t>_</w:t>
+            </w:r>
+            <w:proofErr w:type="spellStart"/>
+            <w:r>
+              <w:rPr>
+                <w:color w:val="000000"/>
+                <w:sz w:val="24"/>
+                <w:szCs w:val="24"/>
+              </w:rPr>
+              <w:t>assignment</w:t>
+            </w:r>
+            <w:proofErr w:type="spellEnd"/>
+            <w:r>
+              <w:rPr>
+                <w:color w:val="000000"/>
+                <w:sz w:val="24"/>
+                <w:szCs w:val="24"/>
+              </w:rPr>
+              <w:t>}.</w:t>
+            </w:r>
+          </w:p>
+          <w:p>
+            <w:pPr>
+              <w:numPr>
+                <w:ilvl w:val="0"/>
+                <w:numId w:val="16"/>
+              </w:numPr>
+              <w:pBdr>
+                <w:top w:val="nil"/>
+                <w:left w:val="nil"/>
+                <w:bottom w:val="nil"/>
+                <w:right w:val="nil"/>
+                <w:between w:val="nil"/>
+              </w:pBdr>
+              <w:spacing w:line="240" w:lineRule="auto"/>
+              <w:jc w:val="both"/>
+            </w:pPr>
+            <w:r>
+              <w:rPr>
+                <w:color w:val="000000"/>
+                <w:sz w:val="24"/>
+                <w:szCs w:val="24"/>
+              </w:rPr>
+              <w:t>${</w:t>
+            </w:r>
+            <w:proofErr w:type="spellStart"/>
+            <w:r>
+              <w:rPr>
+                <w:color w:val="000000"/>
+                <w:sz w:val="24"/>
+                <w:szCs w:val="24"/>
+              </w:rPr>
+              <w:t>bottom</w:t>
+            </w:r>
+            <w:proofErr w:type="spellEnd"/>
+            <w:r>
+              <w:rPr>
+                <w:color w:val="000000"/>
+                <w:sz w:val="24"/>
+                <w:szCs w:val="24"/>
+                <w:lang w:val="en-US"/>
+              </w:rPr>
+              <w:t>3</w:t>
+            </w:r>
+            <w:r>
+              <w:rPr>
+                <w:color w:val="000000"/>
+                <w:sz w:val="24"/>
+                <w:szCs w:val="24"/>
+              </w:rPr>
+              <w:t>_</w:t>
+            </w:r>
+            <w:proofErr w:type="spellStart"/>
+            <w:r>
+              <w:rPr>
+                <w:color w:val="000000"/>
+                <w:sz w:val="24"/>
+                <w:szCs w:val="24"/>
+              </w:rPr>
+              <w:t>assignment</w:t>
+            </w:r>
+            <w:proofErr w:type="spellEnd"/>
+            <w:r>
+              <w:rPr>
+                <w:color w:val="000000"/>
+                <w:sz w:val="24"/>
+                <w:szCs w:val="24"/>
+              </w:rPr>
+              <w:t>}.</w:t>
             </w:r>
           </w:p>
           <w:p>
@@ -14283,32 +14547,46 @@
                 <w:color w:val="000000"/>
               </w:rPr>
             </w:pPr>
-            <w:r>
-              <w:t>Membaca publikasi dari IIA (</w:t>
-            </w:r>
-            <w:proofErr w:type="spellStart"/>
-            <w:r>
-              <w:t>Institute</w:t>
-            </w:r>
-            <w:proofErr w:type="spellEnd"/>
-            <w:r>
+            <w:proofErr w:type="gramStart"/>
+            <w:r>
+              <w:rPr>
+                <w:lang w:val="en-US"/>
+              </w:rPr>
+              <w:t>${</w:t>
+            </w:r>
+            <w:r>
+              <w:rPr>
+                <w:color w:val="000000"/>
+                <w:sz w:val="24"/>
+                <w:szCs w:val="24"/>
+              </w:rPr>
               <w:t xml:space="preserve"> </w:t>
             </w:r>
-            <w:proofErr w:type="spellStart"/>
-            <w:r>
-              <w:t>of</w:t>
-            </w:r>
-            <w:proofErr w:type="spellEnd"/>
-            <w:r>
-              <w:t xml:space="preserve"> Internal </w:t>
-            </w:r>
-            <w:proofErr w:type="spellStart"/>
-            <w:r>
-              <w:t>Auditors</w:t>
-            </w:r>
-            <w:proofErr w:type="spellEnd"/>
-            <w:r>
-              <w:t>), atau organisasi manajemen risiko lainnya.</w:t>
+            <w:r>
+              <w:rPr>
+                <w:color w:val="000000"/>
+                <w:sz w:val="24"/>
+                <w:szCs w:val="24"/>
+              </w:rPr>
+              <w:t>bottom</w:t>
+            </w:r>
+            <w:proofErr w:type="gramEnd"/>
+            <w:r>
+              <w:rPr>
+                <w:color w:val="000000"/>
+                <w:sz w:val="24"/>
+                <w:szCs w:val="24"/>
+              </w:rPr>
+              <w:t>1_self_dev}</w:t>
+            </w:r>
+            <w:r>
+              <w:rPr>
+                <w:color w:val="000000"/>
+                <w:sz w:val="24"/>
+                <w:szCs w:val="24"/>
+                <w:lang w:val="en-US"/>
+              </w:rPr>
+              <w:t>.</w:t>
             </w:r>
           </w:p>
           <w:p>
@@ -14333,36 +14611,10 @@
             <w:r>
               <w:rPr>
                 <w:color w:val="000000"/>
-              </w:rPr>
-              <w:t xml:space="preserve">Membaca publikasi dari ASIS International, </w:t>
-            </w:r>
-            <w:proofErr w:type="spellStart"/>
-            <w:r>
-              <w:rPr>
-                <w:color w:val="000000"/>
-              </w:rPr>
-              <w:t>Security</w:t>
-            </w:r>
-            <w:proofErr w:type="spellEnd"/>
-            <w:r>
-              <w:rPr>
-                <w:color w:val="000000"/>
-              </w:rPr>
-              <w:t xml:space="preserve"> </w:t>
-            </w:r>
-            <w:proofErr w:type="spellStart"/>
-            <w:r>
-              <w:rPr>
-                <w:color w:val="000000"/>
-              </w:rPr>
-              <w:t>Magazine</w:t>
-            </w:r>
-            <w:proofErr w:type="spellEnd"/>
-            <w:r>
-              <w:rPr>
-                <w:color w:val="000000"/>
-              </w:rPr>
-              <w:t>, atau jurnal yang berfokus pada desain keamanan.</w:t>
+                <w:sz w:val="24"/>
+                <w:szCs w:val="24"/>
+              </w:rPr>
+              <w:t>${bottom2_self_dev}.</w:t>
             </w:r>
           </w:p>
           <w:p>
@@ -14387,120 +14639,10 @@
             <w:r>
               <w:rPr>
                 <w:color w:val="000000"/>
-              </w:rPr>
-              <w:t xml:space="preserve">Membaca literatur </w:t>
-            </w:r>
-            <w:proofErr w:type="spellStart"/>
-            <w:r>
-              <w:rPr>
-                <w:color w:val="000000"/>
-              </w:rPr>
-              <w:t>asesmen</w:t>
-            </w:r>
-            <w:proofErr w:type="spellEnd"/>
-            <w:r>
-              <w:rPr>
-                <w:color w:val="000000"/>
-              </w:rPr>
-              <w:t xml:space="preserve"> dan mengikuti kursus </w:t>
-            </w:r>
-            <w:proofErr w:type="spellStart"/>
-            <w:r>
-              <w:rPr>
-                <w:color w:val="000000"/>
-              </w:rPr>
-              <w:t>online</w:t>
-            </w:r>
-            <w:proofErr w:type="spellEnd"/>
-            <w:r>
-              <w:rPr>
-                <w:color w:val="000000"/>
-              </w:rPr>
-              <w:t xml:space="preserve"> tentang </w:t>
-            </w:r>
-            <w:proofErr w:type="spellStart"/>
-            <w:r>
-              <w:rPr>
-                <w:color w:val="000000"/>
-              </w:rPr>
-              <w:t>assessment</w:t>
-            </w:r>
-            <w:proofErr w:type="spellEnd"/>
-            <w:r>
-              <w:rPr>
-                <w:color w:val="000000"/>
-              </w:rPr>
-              <w:t xml:space="preserve"> </w:t>
-            </w:r>
-            <w:proofErr w:type="spellStart"/>
-            <w:r>
-              <w:rPr>
-                <w:color w:val="000000"/>
-              </w:rPr>
-              <w:t>methodology</w:t>
-            </w:r>
-            <w:proofErr w:type="spellEnd"/>
-            <w:r>
-              <w:rPr>
-                <w:color w:val="000000"/>
-              </w:rPr>
-              <w:t xml:space="preserve">, </w:t>
-            </w:r>
-            <w:proofErr w:type="spellStart"/>
-            <w:r>
-              <w:rPr>
-                <w:color w:val="000000"/>
-              </w:rPr>
-              <w:t>evidence-based</w:t>
-            </w:r>
-            <w:proofErr w:type="spellEnd"/>
-            <w:r>
-              <w:rPr>
-                <w:color w:val="000000"/>
-              </w:rPr>
-              <w:t xml:space="preserve"> </w:t>
-            </w:r>
-            <w:proofErr w:type="spellStart"/>
-            <w:r>
-              <w:rPr>
-                <w:color w:val="000000"/>
-              </w:rPr>
-              <w:t>interviewing</w:t>
-            </w:r>
-            <w:proofErr w:type="spellEnd"/>
-            <w:r>
-              <w:rPr>
-                <w:color w:val="000000"/>
-              </w:rPr>
-              <w:t>, atau data-</w:t>
-            </w:r>
-            <w:proofErr w:type="spellStart"/>
-            <w:r>
-              <w:rPr>
-                <w:color w:val="000000"/>
-              </w:rPr>
-              <w:t>driven</w:t>
-            </w:r>
-            <w:proofErr w:type="spellEnd"/>
-            <w:r>
-              <w:rPr>
-                <w:color w:val="000000"/>
-              </w:rPr>
-              <w:t xml:space="preserve"> </w:t>
-            </w:r>
-            <w:proofErr w:type="spellStart"/>
-            <w:r>
-              <w:rPr>
-                <w:color w:val="000000"/>
-              </w:rPr>
-              <w:t>decision</w:t>
-            </w:r>
-            <w:proofErr w:type="spellEnd"/>
-            <w:r>
-              <w:rPr>
-                <w:color w:val="000000"/>
-              </w:rPr>
-              <w:t xml:space="preserve"> making.</w:t>
+                <w:sz w:val="24"/>
+                <w:szCs w:val="24"/>
+              </w:rPr>
+              <w:t>${bottom3_self_dev}</w:t>
             </w:r>
           </w:p>
         </w:tc>

</xml_diff>